<commit_message>
iterazione 3 implementazione gestisci eventi eccezionali
</commit_message>
<xml_diff>
--- a/documentation/Iterazione-3/Iterazione3.docx
+++ b/documentation/Iterazione-3/Iterazione3.docx
@@ -117,23 +117,7 @@
           <w:sz w:val="32"/>
           <w:szCs w:val="32"/>
         </w:rPr>
-        <w:t xml:space="preserve">Corso di Laurea Magistrale in Ingegneria </w:t>
-      </w:r>
-      <w:proofErr w:type="gramStart"/>
-      <w:r>
-        <w:rPr>
-          <w:sz w:val="32"/>
-          <w:szCs w:val="32"/>
-        </w:rPr>
-        <w:t>Informatica  -</w:t>
-      </w:r>
-      <w:proofErr w:type="gramEnd"/>
-      <w:r>
-        <w:rPr>
-          <w:sz w:val="32"/>
-          <w:szCs w:val="32"/>
-        </w:rPr>
-        <w:t xml:space="preserve"> LM32</w:t>
+        <w:t>Corso di Laurea Magistrale in Ingegneria Informatica  - LM32</w:t>
       </w:r>
     </w:p>
     <w:p>
@@ -212,7 +196,7 @@
           <w:sz w:val="32"/>
           <w:szCs w:val="32"/>
         </w:rPr>
-        <w:t>Iterazione 2</w:t>
+        <w:t>Iterazione 3</w:t>
       </w:r>
       <w:r>
         <w:rPr>
@@ -275,73 +259,14 @@
           <w:sz w:val="32"/>
           <w:szCs w:val="32"/>
         </w:rPr>
-        <w:t xml:space="preserve">Titolo del </w:t>
-      </w:r>
-      <w:proofErr w:type="gramStart"/>
-      <w:r>
-        <w:rPr>
-          <w:b/>
-          <w:bCs/>
-          <w:sz w:val="32"/>
-          <w:szCs w:val="32"/>
-        </w:rPr>
-        <w:t>progetto:</w:t>
-      </w:r>
-      <w:r>
-        <w:rPr>
-          <w:sz w:val="32"/>
-          <w:szCs w:val="32"/>
-        </w:rPr>
-        <w:t xml:space="preserve">  </w:t>
-      </w:r>
-      <w:proofErr w:type="spellStart"/>
-      <w:r>
-        <w:rPr>
-          <w:sz w:val="32"/>
-          <w:szCs w:val="32"/>
-        </w:rPr>
-        <w:t>attendApp</w:t>
-      </w:r>
-      <w:proofErr w:type="spellEnd"/>
-      <w:proofErr w:type="gramEnd"/>
-      <w:r>
-        <w:rPr>
-          <w:sz w:val="32"/>
-          <w:szCs w:val="32"/>
-        </w:rPr>
-        <w:t xml:space="preserve"> – </w:t>
-      </w:r>
-      <w:proofErr w:type="spellStart"/>
-      <w:r>
-        <w:rPr>
-          <w:sz w:val="32"/>
-          <w:szCs w:val="32"/>
-        </w:rPr>
-        <w:t>attendence</w:t>
-      </w:r>
-      <w:proofErr w:type="spellEnd"/>
-      <w:r>
-        <w:rPr>
-          <w:sz w:val="32"/>
-          <w:szCs w:val="32"/>
-        </w:rPr>
-        <w:t xml:space="preserve"> management </w:t>
-      </w:r>
-      <w:proofErr w:type="spellStart"/>
-      <w:r>
-        <w:rPr>
-          <w:sz w:val="32"/>
-          <w:szCs w:val="32"/>
-        </w:rPr>
-        <w:t>system</w:t>
-      </w:r>
-      <w:proofErr w:type="spellEnd"/>
-      <w:r>
-        <w:rPr>
-          <w:sz w:val="32"/>
-          <w:szCs w:val="32"/>
-        </w:rPr>
-        <w:t>.</w:t>
+        <w:t>Titolo del progetto:</w:t>
+      </w:r>
+      <w:r>
+        <w:rPr>
+          <w:sz w:val="32"/>
+          <w:szCs w:val="32"/>
+        </w:rPr>
+        <w:t xml:space="preserve">  attendApp – attendence management system.</w:t>
       </w:r>
     </w:p>
     <w:p>
@@ -417,25 +342,14 @@
           <w:szCs w:val="32"/>
         </w:rPr>
       </w:pPr>
-      <w:proofErr w:type="spellStart"/>
-      <w:r>
-        <w:rPr>
-          <w:b/>
-          <w:bCs/>
-          <w:sz w:val="32"/>
-          <w:szCs w:val="32"/>
-        </w:rPr>
-        <w:t>Matr</w:t>
-      </w:r>
-      <w:proofErr w:type="spellEnd"/>
-      <w:r>
-        <w:rPr>
-          <w:b/>
-          <w:bCs/>
-          <w:sz w:val="32"/>
-          <w:szCs w:val="32"/>
-        </w:rPr>
-        <w:t>.</w:t>
+      <w:r>
+        <w:rPr>
+          <w:b/>
+          <w:bCs/>
+          <w:sz w:val="32"/>
+          <w:szCs w:val="32"/>
+        </w:rPr>
+        <w:t>Matr.</w:t>
       </w:r>
       <w:r>
         <w:rPr>
@@ -510,17 +424,7 @@
           <w:sz w:val="32"/>
           <w:szCs w:val="32"/>
         </w:rPr>
-        <w:t xml:space="preserve"> del </w:t>
-      </w:r>
-      <w:proofErr w:type="gramStart"/>
-      <w:r>
-        <w:rPr>
-          <w:b/>
-          <w:bCs/>
-          <w:sz w:val="32"/>
-          <w:szCs w:val="32"/>
-        </w:rPr>
-        <w:t>Corso:</w:t>
+        <w:t xml:space="preserve"> del Corso:</w:t>
       </w:r>
       <w:r>
         <w:rPr>
@@ -536,23 +440,13 @@
         </w:rPr>
         <w:t xml:space="preserve"> Prof.</w:t>
       </w:r>
-      <w:proofErr w:type="gramEnd"/>
-      <w:r>
-        <w:rPr>
-          <w:sz w:val="32"/>
-          <w:szCs w:val="32"/>
-        </w:rPr>
-        <w:t xml:space="preserve"> Orazio </w:t>
-      </w:r>
-      <w:proofErr w:type="spellStart"/>
-      <w:r>
-        <w:rPr>
-          <w:sz w:val="32"/>
-          <w:szCs w:val="32"/>
-        </w:rPr>
-        <w:t>Tomarchio</w:t>
-      </w:r>
-      <w:proofErr w:type="spellEnd"/>
+      <w:r>
+        <w:rPr>
+          <w:sz w:val="32"/>
+          <w:szCs w:val="32"/>
+        </w:rPr>
+        <w:t xml:space="preserve"> Orazio Tomarchio</w:t>
+      </w:r>
     </w:p>
     <w:p>
       <w:pPr>
@@ -603,7 +497,7 @@
           <w:szCs w:val="40"/>
         </w:rPr>
         <w:lastRenderedPageBreak/>
-        <w:t>2</w:t>
+        <w:t>3</w:t>
       </w:r>
       <w:r>
         <w:rPr>
@@ -648,7 +542,7 @@
           <w:sz w:val="40"/>
           <w:szCs w:val="40"/>
         </w:rPr>
-        <w:t>2</w:t>
+        <w:t>3</w:t>
       </w:r>
     </w:p>
     <w:p>
@@ -675,7 +569,7 @@
           <w:sz w:val="36"/>
           <w:szCs w:val="36"/>
         </w:rPr>
-        <w:t>2</w:t>
+        <w:t>3</w:t>
       </w:r>
       <w:r>
         <w:rPr>
@@ -697,22 +591,27 @@
     </w:p>
     <w:p>
       <w:r>
-        <w:t>Conclusa la</w:t>
-      </w:r>
-      <w:r>
-        <w:t xml:space="preserve"> prima iterazione, nella seconda ci si concentra sulla visualizzazione del riepilogo personale da parte del dipendente e sull’invio e validazione dei riepiloghi mensili da parte del responsabile</w:t>
-      </w:r>
-      <w:r>
-        <w:t xml:space="preserve">. </w:t>
+        <w:t>Nella terza iterazione</w:t>
+      </w:r>
+      <w:r>
+        <w:t xml:space="preserve"> ci si concentra </w:t>
+      </w:r>
+      <w:r>
+        <w:t xml:space="preserve">sulla richiesta di autorizzazione, da parte dei dipendenti, per per eventi eccezionali quali ore di permessi, malattie o ferie o per la richiesta di svolgimento ore straordinarie. </w:t>
+      </w:r>
+    </w:p>
+    <w:p>
+      <w:r>
+        <w:t>Lato responsabile ci si concentra sulla gestione di tali richieste.</w:t>
       </w:r>
     </w:p>
     <w:p/>
     <w:p>
       <w:r>
-        <w:t>Durante la seconda</w:t>
-      </w:r>
-      <w:r>
-        <w:t xml:space="preserve"> iterazione i </w:t>
+        <w:t xml:space="preserve">Per la terza </w:t>
+      </w:r>
+      <w:r>
+        <w:t xml:space="preserve">iterazione i </w:t>
       </w:r>
       <w:r>
         <w:t>casi d’uso</w:t>
@@ -730,7 +629,13 @@
         </w:numPr>
       </w:pPr>
       <w:r>
-        <w:t>U​C3: Visualizza riepilogo mensile personale</w:t>
+        <w:t>U​C4</w:t>
+      </w:r>
+      <w:r>
+        <w:t>:</w:t>
+      </w:r>
+      <w:r>
+        <w:t xml:space="preserve"> Richiedi autorizzazione eventi eccezionali</w:t>
       </w:r>
       <w:r>
         <w:t>.</w:t>
@@ -745,7 +650,28 @@
         </w:numPr>
       </w:pPr>
       <w:r>
-        <w:t>UC7: Invia dati al sistema stipendi.</w:t>
+        <w:t>UC5</w:t>
+      </w:r>
+      <w:r>
+        <w:t xml:space="preserve">: </w:t>
+      </w:r>
+      <w:r>
+        <w:t>Richiedi autorizzazione ore straordinarie</w:t>
+      </w:r>
+      <w:r>
+        <w:t>.</w:t>
+      </w:r>
+    </w:p>
+    <w:p>
+      <w:pPr>
+        <w:pStyle w:val="Paragrafoelenco"/>
+        <w:numPr>
+          <w:ilvl w:val="0"/>
+          <w:numId w:val="1"/>
+        </w:numPr>
+      </w:pPr>
+      <w:r>
+        <w:t>UC10: Gestisci eventi eccezionali.</w:t>
       </w:r>
     </w:p>
     <w:p/>
@@ -765,34 +691,52 @@
           <w:sz w:val="36"/>
           <w:szCs w:val="36"/>
         </w:rPr>
-        <w:t>2.2 – Analisi Orientata agli Oggetti</w:t>
-      </w:r>
-    </w:p>
-    <w:p>
-      <w:pPr>
-        <w:rPr>
-          <w:sz w:val="28"/>
-          <w:szCs w:val="28"/>
-        </w:rPr>
-      </w:pPr>
-    </w:p>
-    <w:p>
-      <w:pPr>
-        <w:rPr>
-          <w:b/>
-          <w:bCs/>
-          <w:sz w:val="28"/>
-          <w:szCs w:val="28"/>
-        </w:rPr>
-      </w:pPr>
-      <w:r>
-        <w:rPr>
-          <w:b/>
-          <w:bCs/>
-          <w:sz w:val="28"/>
-          <w:szCs w:val="28"/>
-        </w:rPr>
-        <w:t>2.2.1</w:t>
+        <w:t>3</w:t>
+      </w:r>
+      <w:r>
+        <w:rPr>
+          <w:b/>
+          <w:bCs/>
+          <w:sz w:val="36"/>
+          <w:szCs w:val="36"/>
+        </w:rPr>
+        <w:t>.2 – Analisi Orientata agli Oggetti</w:t>
+      </w:r>
+    </w:p>
+    <w:p>
+      <w:pPr>
+        <w:rPr>
+          <w:sz w:val="28"/>
+          <w:szCs w:val="28"/>
+        </w:rPr>
+      </w:pPr>
+    </w:p>
+    <w:p>
+      <w:pPr>
+        <w:rPr>
+          <w:b/>
+          <w:bCs/>
+          <w:sz w:val="28"/>
+          <w:szCs w:val="28"/>
+        </w:rPr>
+      </w:pPr>
+      <w:r>
+        <w:rPr>
+          <w:b/>
+          <w:bCs/>
+          <w:sz w:val="28"/>
+          <w:szCs w:val="28"/>
+        </w:rPr>
+        <w:t>3</w:t>
+      </w:r>
+      <w:r>
+        <w:rPr>
+          <w:b/>
+          <w:bCs/>
+          <w:sz w:val="28"/>
+          <w:szCs w:val="28"/>
+        </w:rPr>
+        <w:t>.2.1</w:t>
       </w:r>
       <w:r>
         <w:rPr>
@@ -815,13 +759,19 @@
         <w:t xml:space="preserve">Relativamente ai casi d’uso scelti </w:t>
       </w:r>
       <w:r>
-        <w:t>(UC3 e UC7</w:t>
+        <w:t>(UC4,UC5 e UC10</w:t>
       </w:r>
       <w:r>
         <w:t>), dopo un’attenta valutazione dello scenario principale di successo</w:t>
       </w:r>
       <w:r>
-        <w:t xml:space="preserve"> non sono emerse necessità circa l’introduzione di nuove classi concettuali e pertanto il modello di dominio rimane invariato.</w:t>
+        <w:t xml:space="preserve"> </w:t>
+      </w:r>
+      <w:r>
+        <w:t>sono emerse necessità circa l’introduzione di nuove classi concettu</w:t>
+      </w:r>
+      <w:r>
+        <w:t>ali.</w:t>
       </w:r>
     </w:p>
     <w:p/>
@@ -834,6 +784,16 @@
           <w:szCs w:val="28"/>
         </w:rPr>
       </w:pPr>
+    </w:p>
+    <w:p>
+      <w:pPr>
+        <w:rPr>
+          <w:b/>
+          <w:bCs/>
+          <w:sz w:val="28"/>
+          <w:szCs w:val="28"/>
+        </w:rPr>
+      </w:pPr>
       <w:r>
         <w:rPr>
           <w:b/>
@@ -843,10 +803,10 @@
           <w:szCs w:val="28"/>
         </w:rPr>
         <w:drawing>
-          <wp:inline distT="0" distB="0" distL="0" distR="0" wp14:anchorId="7A0BF64B" wp14:editId="124DFEF2">
-            <wp:extent cx="6106160" cy="3672840"/>
-            <wp:effectExtent l="0" t="0" r="0" b="10160"/>
-            <wp:docPr id="2" name="Immagine 2" descr="DomainModel.jpg"/>
+          <wp:inline distT="0" distB="0" distL="0" distR="0" wp14:anchorId="373E97BC" wp14:editId="6E4FFD08">
+            <wp:extent cx="6106160" cy="3471545"/>
+            <wp:effectExtent l="0" t="0" r="0" b="8255"/>
+            <wp:docPr id="5" name="Immagine 5" descr="../../../../../../var/folders/3x/c33hztjs291cjxw5ffl8wvcw0000gn/T/TemporaryItems/(Salvataggio%20di%20un%20documento%20in%20corso%20da%20screencaptureui)/Scherma"/>
             <wp:cNvGraphicFramePr>
               <a:graphicFrameLocks xmlns:a="http://schemas.openxmlformats.org/drawingml/2006/main" noChangeAspect="1"/>
             </wp:cNvGraphicFramePr>
@@ -854,7 +814,7 @@
               <a:graphicData uri="http://schemas.openxmlformats.org/drawingml/2006/picture">
                 <pic:pic xmlns:pic="http://schemas.openxmlformats.org/drawingml/2006/picture">
                   <pic:nvPicPr>
-                    <pic:cNvPr id="0" name="Picture 1" descr="DomainModel.jpg"/>
+                    <pic:cNvPr id="0" name="Picture 1" descr="../../../../../../var/folders/3x/c33hztjs291cjxw5ffl8wvcw0000gn/T/TemporaryItems/(Salvataggio%20di%20un%20documento%20in%20corso%20da%20screencaptureui)/Scherma"/>
                     <pic:cNvPicPr>
                       <a:picLocks noChangeAspect="1" noChangeArrowheads="1"/>
                     </pic:cNvPicPr>
@@ -875,7 +835,7 @@
                   <pic:spPr bwMode="auto">
                     <a:xfrm>
                       <a:off x="0" y="0"/>
-                      <a:ext cx="6106160" cy="3672840"/>
+                      <a:ext cx="6106160" cy="3471545"/>
                     </a:xfrm>
                     <a:prstGeom prst="rect">
                       <a:avLst/>
@@ -903,6 +863,82 @@
       </w:pPr>
     </w:p>
     <w:p>
+      <w:r>
+        <w:t>le classi concettuali introdotte sono le seguenti:</w:t>
+      </w:r>
+    </w:p>
+    <w:p/>
+    <w:p>
+      <w:pPr>
+        <w:pStyle w:val="Paragrafoelenco"/>
+        <w:numPr>
+          <w:ilvl w:val="0"/>
+          <w:numId w:val="6"/>
+        </w:numPr>
+        <w:rPr>
+          <w:b/>
+          <w:bCs/>
+        </w:rPr>
+      </w:pPr>
+      <w:r>
+        <w:rPr>
+          <w:b/>
+          <w:bCs/>
+        </w:rPr>
+        <w:t>RichiestaStraordinaria:</w:t>
+      </w:r>
+      <w:r>
+        <w:rPr>
+          <w:b/>
+          <w:bCs/>
+        </w:rPr>
+        <w:t xml:space="preserve"> </w:t>
+      </w:r>
+      <w:r>
+        <w:t>entità necessaria per modellare la richiesta di ore straordinarie da inviare al sistema stipendi.</w:t>
+      </w:r>
+    </w:p>
+    <w:p>
+      <w:pPr>
+        <w:pStyle w:val="Paragrafoelenco"/>
+        <w:numPr>
+          <w:ilvl w:val="0"/>
+          <w:numId w:val="6"/>
+        </w:numPr>
+        <w:rPr>
+          <w:b/>
+          <w:bCs/>
+        </w:rPr>
+      </w:pPr>
+      <w:r>
+        <w:rPr>
+          <w:b/>
+          <w:bCs/>
+        </w:rPr>
+        <w:t>Evento:</w:t>
+      </w:r>
+      <w:r>
+        <w:rPr>
+          <w:b/>
+          <w:bCs/>
+        </w:rPr>
+        <w:t xml:space="preserve"> </w:t>
+      </w:r>
+      <w:r>
+        <w:t xml:space="preserve">entità necessaria per modellare la richiesta di ore per un evento eccezionale. </w:t>
+      </w:r>
+    </w:p>
+    <w:p>
+      <w:pPr>
+        <w:rPr>
+          <w:b/>
+          <w:bCs/>
+          <w:sz w:val="28"/>
+          <w:szCs w:val="28"/>
+        </w:rPr>
+      </w:pPr>
+    </w:p>
+    <w:p>
       <w:pPr>
         <w:rPr>
           <w:b/>
@@ -946,99 +982,42 @@
         <w:t>Procedendo con l’analisi Orienta agli Oggetti, il passo successivo è la creazione del Diagramma di Sequenza di Sistema (SSD) al fine di illustrare il corso degli eventi di input e di output per lo scenario principale di succ</w:t>
       </w:r>
       <w:r>
-        <w:t>esso del caso d’uso UC3</w:t>
-      </w:r>
-    </w:p>
-    <w:p>
-      <w:pPr>
-        <w:rPr>
-          <w:b/>
-          <w:bCs/>
-          <w:sz w:val="28"/>
-          <w:szCs w:val="28"/>
-        </w:rPr>
-      </w:pPr>
-    </w:p>
-    <w:p>
-      <w:pPr>
-        <w:rPr>
-          <w:b/>
-          <w:bCs/>
-          <w:sz w:val="28"/>
-          <w:szCs w:val="28"/>
-        </w:rPr>
-      </w:pPr>
-      <w:r>
-        <w:rPr>
-          <w:b/>
-          <w:bCs/>
-          <w:noProof/>
-          <w:sz w:val="28"/>
-          <w:szCs w:val="28"/>
-        </w:rPr>
-        <w:drawing>
-          <wp:inline distT="0" distB="0" distL="0" distR="0" wp14:anchorId="1BE4DD78" wp14:editId="0DF370A1">
-            <wp:extent cx="3674164" cy="2426292"/>
-            <wp:effectExtent l="0" t="0" r="8890" b="12700"/>
-            <wp:docPr id="3" name="Immagine 3" descr="SSD%20UC3.jpg"/>
-            <wp:cNvGraphicFramePr>
-              <a:graphicFrameLocks xmlns:a="http://schemas.openxmlformats.org/drawingml/2006/main" noChangeAspect="1"/>
-            </wp:cNvGraphicFramePr>
-            <a:graphic xmlns:a="http://schemas.openxmlformats.org/drawingml/2006/main">
-              <a:graphicData uri="http://schemas.openxmlformats.org/drawingml/2006/picture">
-                <pic:pic xmlns:pic="http://schemas.openxmlformats.org/drawingml/2006/picture">
-                  <pic:nvPicPr>
-                    <pic:cNvPr id="0" name="Picture 1" descr="SSD%20UC3.jpg"/>
-                    <pic:cNvPicPr>
-                      <a:picLocks noChangeAspect="1" noChangeArrowheads="1"/>
-                    </pic:cNvPicPr>
-                  </pic:nvPicPr>
-                  <pic:blipFill>
-                    <a:blip r:embed="rId7">
-                      <a:extLst>
-                        <a:ext uri="{28A0092B-C50C-407E-A947-70E740481C1C}">
-                          <a14:useLocalDpi xmlns:a14="http://schemas.microsoft.com/office/drawing/2010/main" val="0"/>
-                        </a:ext>
-                      </a:extLst>
-                    </a:blip>
-                    <a:srcRect/>
-                    <a:stretch>
-                      <a:fillRect/>
-                    </a:stretch>
-                  </pic:blipFill>
-                  <pic:spPr bwMode="auto">
-                    <a:xfrm>
-                      <a:off x="0" y="0"/>
-                      <a:ext cx="3693641" cy="2439154"/>
-                    </a:xfrm>
-                    <a:prstGeom prst="rect">
-                      <a:avLst/>
-                    </a:prstGeom>
-                    <a:noFill/>
-                    <a:ln>
-                      <a:noFill/>
-                    </a:ln>
-                  </pic:spPr>
-                </pic:pic>
-              </a:graphicData>
-            </a:graphic>
-          </wp:inline>
-        </w:drawing>
-      </w:r>
-    </w:p>
-    <w:p>
-      <w:pPr>
-        <w:rPr>
-          <w:b/>
-          <w:bCs/>
-          <w:sz w:val="28"/>
-          <w:szCs w:val="28"/>
-        </w:rPr>
-      </w:pPr>
-    </w:p>
-    <w:p>
-      <w:r>
-        <w:t>per il caso d’uso UC7</w:t>
+        <w:t>esso del caso d’uso UC4</w:t>
+      </w:r>
+    </w:p>
+    <w:p>
+      <w:pPr>
+        <w:rPr>
+          <w:b/>
+          <w:bCs/>
+          <w:sz w:val="28"/>
+          <w:szCs w:val="28"/>
+        </w:rPr>
+      </w:pPr>
+    </w:p>
+    <w:p>
+      <w:pPr>
+        <w:rPr>
+          <w:b/>
+          <w:bCs/>
+          <w:sz w:val="28"/>
+          <w:szCs w:val="28"/>
+        </w:rPr>
+      </w:pPr>
+    </w:p>
+    <w:p>
+      <w:pPr>
+        <w:rPr>
+          <w:b/>
+          <w:bCs/>
+          <w:sz w:val="28"/>
+          <w:szCs w:val="28"/>
+        </w:rPr>
+      </w:pPr>
+    </w:p>
+    <w:p>
+      <w:r>
+        <w:t>per il caso d’uso UC5</w:t>
       </w:r>
       <w:r>
         <w:t xml:space="preserve"> il diagramma di sequenza di sistema è il seguente:</w:t>
@@ -1073,153 +1052,236 @@
           <w:szCs w:val="28"/>
         </w:rPr>
       </w:pPr>
-      <w:r>
-        <w:rPr>
-          <w:b/>
-          <w:bCs/>
-          <w:noProof/>
-          <w:sz w:val="28"/>
-          <w:szCs w:val="28"/>
-        </w:rPr>
-        <w:drawing>
-          <wp:inline distT="0" distB="0" distL="0" distR="0" wp14:anchorId="2D4725F0" wp14:editId="4187FFD3">
-            <wp:extent cx="6106160" cy="2503170"/>
-            <wp:effectExtent l="0" t="0" r="0" b="11430"/>
-            <wp:docPr id="4" name="Immagine 4" descr="SSD%20UC7.jpg"/>
-            <wp:cNvGraphicFramePr>
-              <a:graphicFrameLocks xmlns:a="http://schemas.openxmlformats.org/drawingml/2006/main" noChangeAspect="1"/>
-            </wp:cNvGraphicFramePr>
-            <a:graphic xmlns:a="http://schemas.openxmlformats.org/drawingml/2006/main">
-              <a:graphicData uri="http://schemas.openxmlformats.org/drawingml/2006/picture">
-                <pic:pic xmlns:pic="http://schemas.openxmlformats.org/drawingml/2006/picture">
-                  <pic:nvPicPr>
-                    <pic:cNvPr id="0" name="Picture 2" descr="SSD%20UC7.jpg"/>
-                    <pic:cNvPicPr>
-                      <a:picLocks noChangeAspect="1" noChangeArrowheads="1"/>
-                    </pic:cNvPicPr>
-                  </pic:nvPicPr>
-                  <pic:blipFill>
-                    <a:blip r:embed="rId8">
-                      <a:extLst>
-                        <a:ext uri="{28A0092B-C50C-407E-A947-70E740481C1C}">
-                          <a14:useLocalDpi xmlns:a14="http://schemas.microsoft.com/office/drawing/2010/main" val="0"/>
-                        </a:ext>
-                      </a:extLst>
-                    </a:blip>
-                    <a:srcRect/>
-                    <a:stretch>
-                      <a:fillRect/>
-                    </a:stretch>
-                  </pic:blipFill>
-                  <pic:spPr bwMode="auto">
-                    <a:xfrm>
-                      <a:off x="0" y="0"/>
-                      <a:ext cx="6106160" cy="2503170"/>
-                    </a:xfrm>
-                    <a:prstGeom prst="rect">
-                      <a:avLst/>
-                    </a:prstGeom>
-                    <a:noFill/>
-                    <a:ln>
-                      <a:noFill/>
-                    </a:ln>
-                  </pic:spPr>
-                </pic:pic>
-              </a:graphicData>
-            </a:graphic>
-          </wp:inline>
-        </w:drawing>
-      </w:r>
-    </w:p>
-    <w:p>
-      <w:pPr>
-        <w:rPr>
-          <w:b/>
-          <w:bCs/>
-          <w:sz w:val="28"/>
-          <w:szCs w:val="28"/>
-        </w:rPr>
-      </w:pPr>
-    </w:p>
-    <w:p>
-      <w:pPr>
-        <w:rPr>
-          <w:b/>
-          <w:bCs/>
-          <w:sz w:val="28"/>
-          <w:szCs w:val="28"/>
-        </w:rPr>
-      </w:pPr>
-    </w:p>
-    <w:p>
-      <w:pPr>
-        <w:rPr>
-          <w:b/>
-          <w:bCs/>
-          <w:sz w:val="28"/>
-          <w:szCs w:val="28"/>
-        </w:rPr>
-      </w:pPr>
-    </w:p>
-    <w:p>
-      <w:pPr>
-        <w:rPr>
-          <w:b/>
-          <w:bCs/>
-          <w:sz w:val="28"/>
-          <w:szCs w:val="28"/>
-        </w:rPr>
-      </w:pPr>
-    </w:p>
-    <w:p>
-      <w:pPr>
-        <w:rPr>
-          <w:b/>
-          <w:bCs/>
-          <w:sz w:val="28"/>
-          <w:szCs w:val="28"/>
-        </w:rPr>
-      </w:pPr>
-    </w:p>
-    <w:p>
-      <w:pPr>
-        <w:rPr>
-          <w:b/>
-          <w:bCs/>
-          <w:sz w:val="28"/>
-          <w:szCs w:val="28"/>
-        </w:rPr>
-      </w:pPr>
-    </w:p>
-    <w:p>
-      <w:pPr>
-        <w:rPr>
-          <w:b/>
-          <w:bCs/>
-          <w:sz w:val="28"/>
-          <w:szCs w:val="28"/>
-        </w:rPr>
-      </w:pPr>
-    </w:p>
-    <w:p>
-      <w:pPr>
-        <w:rPr>
-          <w:b/>
-          <w:bCs/>
-          <w:sz w:val="28"/>
-          <w:szCs w:val="28"/>
-        </w:rPr>
-      </w:pPr>
-    </w:p>
-    <w:p>
-      <w:pPr>
-        <w:rPr>
-          <w:b/>
-          <w:bCs/>
-          <w:sz w:val="28"/>
-          <w:szCs w:val="28"/>
-        </w:rPr>
-      </w:pPr>
+    </w:p>
+    <w:p>
+      <w:r>
+        <w:t>per il caso d’uso UC10</w:t>
+      </w:r>
+      <w:r>
+        <w:t xml:space="preserve"> il diagramma di sequenza di sistema è il seguente:</w:t>
+      </w:r>
+    </w:p>
+    <w:p>
+      <w:pPr>
+        <w:rPr>
+          <w:b/>
+          <w:bCs/>
+          <w:sz w:val="28"/>
+          <w:szCs w:val="28"/>
+        </w:rPr>
+      </w:pPr>
+    </w:p>
+    <w:p>
+      <w:pPr>
+        <w:rPr>
+          <w:b/>
+          <w:bCs/>
+          <w:sz w:val="28"/>
+          <w:szCs w:val="28"/>
+        </w:rPr>
+      </w:pPr>
+    </w:p>
+    <w:p>
+      <w:pPr>
+        <w:rPr>
+          <w:b/>
+          <w:bCs/>
+          <w:sz w:val="28"/>
+          <w:szCs w:val="28"/>
+        </w:rPr>
+      </w:pPr>
+    </w:p>
+    <w:p>
+      <w:pPr>
+        <w:rPr>
+          <w:b/>
+          <w:bCs/>
+          <w:sz w:val="28"/>
+          <w:szCs w:val="28"/>
+        </w:rPr>
+      </w:pPr>
+    </w:p>
+    <w:p>
+      <w:pPr>
+        <w:rPr>
+          <w:b/>
+          <w:bCs/>
+          <w:sz w:val="28"/>
+          <w:szCs w:val="28"/>
+        </w:rPr>
+      </w:pPr>
+    </w:p>
+    <w:p>
+      <w:pPr>
+        <w:rPr>
+          <w:b/>
+          <w:bCs/>
+          <w:sz w:val="28"/>
+          <w:szCs w:val="28"/>
+        </w:rPr>
+      </w:pPr>
+    </w:p>
+    <w:p>
+      <w:pPr>
+        <w:rPr>
+          <w:b/>
+          <w:bCs/>
+          <w:sz w:val="28"/>
+          <w:szCs w:val="28"/>
+        </w:rPr>
+      </w:pPr>
+    </w:p>
+    <w:p>
+      <w:pPr>
+        <w:rPr>
+          <w:b/>
+          <w:bCs/>
+          <w:sz w:val="28"/>
+          <w:szCs w:val="28"/>
+        </w:rPr>
+      </w:pPr>
+    </w:p>
+    <w:p>
+      <w:pPr>
+        <w:rPr>
+          <w:b/>
+          <w:bCs/>
+          <w:sz w:val="28"/>
+          <w:szCs w:val="28"/>
+        </w:rPr>
+      </w:pPr>
+    </w:p>
+    <w:p>
+      <w:pPr>
+        <w:rPr>
+          <w:b/>
+          <w:bCs/>
+          <w:sz w:val="28"/>
+          <w:szCs w:val="28"/>
+        </w:rPr>
+      </w:pPr>
+    </w:p>
+    <w:p>
+      <w:pPr>
+        <w:rPr>
+          <w:b/>
+          <w:bCs/>
+          <w:sz w:val="28"/>
+          <w:szCs w:val="28"/>
+        </w:rPr>
+      </w:pPr>
+    </w:p>
+    <w:p>
+      <w:pPr>
+        <w:rPr>
+          <w:b/>
+          <w:bCs/>
+          <w:sz w:val="28"/>
+          <w:szCs w:val="28"/>
+        </w:rPr>
+      </w:pPr>
+    </w:p>
+    <w:p>
+      <w:pPr>
+        <w:rPr>
+          <w:b/>
+          <w:bCs/>
+          <w:sz w:val="28"/>
+          <w:szCs w:val="28"/>
+        </w:rPr>
+      </w:pPr>
+    </w:p>
+    <w:p>
+      <w:pPr>
+        <w:rPr>
+          <w:b/>
+          <w:bCs/>
+          <w:sz w:val="28"/>
+          <w:szCs w:val="28"/>
+        </w:rPr>
+      </w:pPr>
+    </w:p>
+    <w:p>
+      <w:pPr>
+        <w:rPr>
+          <w:b/>
+          <w:bCs/>
+          <w:sz w:val="28"/>
+          <w:szCs w:val="28"/>
+        </w:rPr>
+      </w:pPr>
+    </w:p>
+    <w:p>
+      <w:pPr>
+        <w:rPr>
+          <w:b/>
+          <w:bCs/>
+          <w:sz w:val="28"/>
+          <w:szCs w:val="28"/>
+        </w:rPr>
+      </w:pPr>
+    </w:p>
+    <w:p>
+      <w:pPr>
+        <w:rPr>
+          <w:b/>
+          <w:bCs/>
+          <w:sz w:val="28"/>
+          <w:szCs w:val="28"/>
+        </w:rPr>
+      </w:pPr>
+    </w:p>
+    <w:p>
+      <w:pPr>
+        <w:rPr>
+          <w:b/>
+          <w:bCs/>
+          <w:sz w:val="28"/>
+          <w:szCs w:val="28"/>
+        </w:rPr>
+      </w:pPr>
+    </w:p>
+    <w:p>
+      <w:pPr>
+        <w:rPr>
+          <w:b/>
+          <w:bCs/>
+          <w:sz w:val="28"/>
+          <w:szCs w:val="28"/>
+        </w:rPr>
+      </w:pPr>
+    </w:p>
+    <w:p>
+      <w:pPr>
+        <w:rPr>
+          <w:b/>
+          <w:bCs/>
+          <w:sz w:val="28"/>
+          <w:szCs w:val="28"/>
+        </w:rPr>
+      </w:pPr>
+    </w:p>
+    <w:p>
+      <w:pPr>
+        <w:rPr>
+          <w:b/>
+          <w:bCs/>
+          <w:sz w:val="28"/>
+          <w:szCs w:val="28"/>
+        </w:rPr>
+      </w:pPr>
+    </w:p>
+    <w:p>
+      <w:pPr>
+        <w:rPr>
+          <w:b/>
+          <w:bCs/>
+          <w:sz w:val="28"/>
+          <w:szCs w:val="28"/>
+        </w:rPr>
+      </w:pPr>
+      <w:bookmarkStart w:id="0" w:name="_GoBack"/>
+      <w:bookmarkEnd w:id="0"/>
     </w:p>
     <w:p>
       <w:pPr>
@@ -1300,29 +1362,8 @@
           <w:sz w:val="28"/>
           <w:szCs w:val="28"/>
         </w:rPr>
-        <w:t>CO</w:t>
-      </w:r>
-      <w:proofErr w:type="gramStart"/>
-      <w:r>
-        <w:rPr>
-          <w:b/>
-          <w:bCs/>
-          <w:sz w:val="28"/>
-          <w:szCs w:val="28"/>
-        </w:rPr>
-        <w:t>1 :</w:t>
-      </w:r>
-      <w:proofErr w:type="gramEnd"/>
-      <w:r>
-        <w:rPr>
-          <w:b/>
-          <w:bCs/>
-          <w:sz w:val="28"/>
-          <w:szCs w:val="28"/>
-        </w:rPr>
-        <w:t xml:space="preserve"> </w:t>
-      </w:r>
-      <w:proofErr w:type="spellStart"/>
+        <w:t xml:space="preserve">CO1 : </w:t>
+      </w:r>
       <w:r>
         <w:rPr>
           <w:b/>
@@ -1332,7 +1373,6 @@
         </w:rPr>
         <w:t>visualizzaRiepilogoMensilePersonale</w:t>
       </w:r>
-      <w:proofErr w:type="spellEnd"/>
     </w:p>
     <w:p>
       <w:pPr>
@@ -1384,54 +1424,15 @@
             <w:tcW w:w="4811" w:type="dxa"/>
           </w:tcPr>
           <w:p>
-            <w:proofErr w:type="spellStart"/>
             <w:r>
-              <w:t>visualizzaRiepilogoMensilePersonale</w:t>
-            </w:r>
-            <w:proofErr w:type="spellEnd"/>
-            <w:r>
-              <w:t xml:space="preserve"> </w:t>
+              <w:t xml:space="preserve">visualizzaRiepilogoMensilePersonale </w:t>
             </w:r>
             <w:r>
               <w:t>(</w:t>
             </w:r>
-            <w:proofErr w:type="gramStart"/>
             <w:r>
-              <w:t>mese :</w:t>
+              <w:t>mese : int , anno : int , idDipendente : int</w:t>
             </w:r>
-            <w:proofErr w:type="gramEnd"/>
-            <w:r>
-              <w:t xml:space="preserve"> </w:t>
-            </w:r>
-            <w:proofErr w:type="spellStart"/>
-            <w:r>
-              <w:t>int</w:t>
-            </w:r>
-            <w:proofErr w:type="spellEnd"/>
-            <w:r>
-              <w:t xml:space="preserve"> , anno : </w:t>
-            </w:r>
-            <w:proofErr w:type="spellStart"/>
-            <w:r>
-              <w:t>int</w:t>
-            </w:r>
-            <w:proofErr w:type="spellEnd"/>
-            <w:r>
-              <w:t xml:space="preserve"> , </w:t>
-            </w:r>
-            <w:proofErr w:type="spellStart"/>
-            <w:r>
-              <w:t>idDipendente</w:t>
-            </w:r>
-            <w:proofErr w:type="spellEnd"/>
-            <w:r>
-              <w:t xml:space="preserve"> : </w:t>
-            </w:r>
-            <w:proofErr w:type="spellStart"/>
-            <w:r>
-              <w:t>int</w:t>
-            </w:r>
-            <w:proofErr w:type="spellEnd"/>
             <w:r>
               <w:t>)</w:t>
             </w:r>
@@ -1477,11 +1478,9 @@
             <w:r>
               <w:t xml:space="preserve">: </w:t>
             </w:r>
-            <w:proofErr w:type="spellStart"/>
             <w:r>
               <w:t>VisualizzaRiepilogoMensilePersonale</w:t>
             </w:r>
-            <w:proofErr w:type="spellEnd"/>
           </w:p>
         </w:tc>
       </w:tr>
@@ -1592,15 +1591,7 @@
               </w:numPr>
             </w:pPr>
             <w:r>
-              <w:t>L’</w:t>
-            </w:r>
-            <w:proofErr w:type="spellStart"/>
-            <w:r>
-              <w:t>idDipendente</w:t>
-            </w:r>
-            <w:proofErr w:type="spellEnd"/>
-            <w:r>
-              <w:t xml:space="preserve"> viene valorizzato in fase di autenticazione</w:t>
+              <w:t>L’idDipendente viene valorizzato in fase di autenticazione</w:t>
             </w:r>
           </w:p>
           <w:p>
@@ -1666,45 +1657,14 @@
         </w:rPr>
         <w:t xml:space="preserve">Contratto </w:t>
       </w:r>
-      <w:proofErr w:type="gramStart"/>
-      <w:r>
-        <w:rPr>
-          <w:b/>
-          <w:bCs/>
-          <w:sz w:val="28"/>
-          <w:szCs w:val="28"/>
-        </w:rPr>
-        <w:t>CO2 :</w:t>
-      </w:r>
-      <w:proofErr w:type="gramEnd"/>
-      <w:r>
-        <w:rPr>
-          <w:b/>
-          <w:bCs/>
-          <w:sz w:val="28"/>
-          <w:szCs w:val="28"/>
-        </w:rPr>
-        <w:t xml:space="preserve"> </w:t>
-      </w:r>
-      <w:proofErr w:type="spellStart"/>
-      <w:r>
-        <w:rPr>
-          <w:b/>
-          <w:bCs/>
-          <w:sz w:val="28"/>
-          <w:szCs w:val="28"/>
-        </w:rPr>
-        <w:t>validaInviaRiepilogo</w:t>
-      </w:r>
-      <w:proofErr w:type="spellEnd"/>
-      <w:r>
-        <w:rPr>
-          <w:b/>
-          <w:bCs/>
-          <w:sz w:val="28"/>
-          <w:szCs w:val="28"/>
-        </w:rPr>
-        <w:t>()</w:t>
+      <w:r>
+        <w:rPr>
+          <w:b/>
+          <w:bCs/>
+          <w:sz w:val="28"/>
+          <w:szCs w:val="28"/>
+        </w:rPr>
+        <w:t>CO2 : validaInviaRiepilogo()</w:t>
       </w:r>
     </w:p>
     <w:p>
@@ -1757,18 +1717,8 @@
             <w:tcW w:w="4811" w:type="dxa"/>
           </w:tcPr>
           <w:p>
-            <w:proofErr w:type="spellStart"/>
-            <w:proofErr w:type="gramStart"/>
             <w:r>
-              <w:t>validaInviaRiepilogo</w:t>
-            </w:r>
-            <w:proofErr w:type="spellEnd"/>
-            <w:r>
-              <w:t>(</w:t>
-            </w:r>
-            <w:proofErr w:type="gramEnd"/>
-            <w:r>
-              <w:t>)</w:t>
+              <w:t>validaInviaRiepilogo()</w:t>
             </w:r>
           </w:p>
         </w:tc>
@@ -1804,21 +1754,13 @@
           </w:tcPr>
           <w:p>
             <w:r>
-              <w:t>Caso d’uso UC</w:t>
-            </w:r>
-            <w:proofErr w:type="gramStart"/>
-            <w:r>
-              <w:t>7</w:t>
+              <w:t>Caso d’uso UC7</w:t>
             </w:r>
             <w:r>
               <w:t xml:space="preserve">: </w:t>
             </w:r>
             <w:r>
-              <w:t xml:space="preserve"> invia</w:t>
-            </w:r>
-            <w:proofErr w:type="gramEnd"/>
-            <w:r>
-              <w:t xml:space="preserve"> dati al sistema stipendi</w:t>
+              <w:t xml:space="preserve"> invia dati al sistema stipendi</w:t>
             </w:r>
           </w:p>
         </w:tc>
@@ -1856,13 +1798,8 @@
             <w:r>
               <w:t xml:space="preserve">Il sistema </w:t>
             </w:r>
-            <w:proofErr w:type="spellStart"/>
             <w:r>
-              <w:t>attendApp</w:t>
-            </w:r>
-            <w:proofErr w:type="spellEnd"/>
-            <w:r>
-              <w:t xml:space="preserve"> si trova in modalità responsabile</w:t>
+              <w:t>attendApp si trova in modalità responsabile</w:t>
             </w:r>
             <w:r>
               <w:t xml:space="preserve">. </w:t>
@@ -1984,23 +1921,7 @@
     </w:p>
     <w:p>
       <w:r>
-        <w:t>La progettazione orientata agli oggetti è la disciplina di UP interessata alla definizione degli oggetti software, delle loro responsabilità e a come questi collaborano per soddisfare i requisiti individuati nei passi precedenti. L’elaborato principale di questa fase che è stato preso in considerazione è il M​</w:t>
-      </w:r>
-      <w:proofErr w:type="spellStart"/>
-      <w:r>
-        <w:t>odello</w:t>
-      </w:r>
-      <w:proofErr w:type="spellEnd"/>
-      <w:r>
-        <w:t xml:space="preserve"> di </w:t>
-      </w:r>
-      <w:proofErr w:type="gramStart"/>
-      <w:r>
-        <w:t>Progetto,​</w:t>
-      </w:r>
-      <w:proofErr w:type="gramEnd"/>
-      <w:r>
-        <w:t xml:space="preserve">ovvero l'insieme dei diagrammi che descrivono la progettazione logica sia da un punto di vista dinamico (Diagrammi di Interazione) che da un punto di vista statico (Diagramma delle </w:t>
+        <w:t xml:space="preserve">La progettazione orientata agli oggetti è la disciplina di UP interessata alla definizione degli oggetti software, delle loro responsabilità e a come questi collaborano per soddisfare i requisiti individuati nei passi precedenti. L’elaborato principale di questa fase che è stato preso in considerazione è il M​odello di Progetto,​ovvero l'insieme dei diagrammi che descrivono la progettazione logica sia da un punto di vista dinamico (Diagrammi di Interazione) che da un punto di vista statico (Diagramma delle </w:t>
       </w:r>
       <w:r>
         <w:t>Classi).</w:t>
@@ -2098,8 +2019,6 @@
       <w:r>
         <w:t>visualizzaRiepilogoMensilePersonaleSD</w:t>
       </w:r>
-      <w:bookmarkStart w:id="0" w:name="_GoBack"/>
-      <w:bookmarkEnd w:id="0"/>
       <w:r>
         <w:t>.jpg</w:t>
       </w:r>
@@ -2435,6 +2354,184 @@
     </w:lvl>
   </w:abstractNum>
   <w:abstractNum w:abstractNumId="2">
+    <w:nsid w:val="29EC73DE"/>
+    <w:multiLevelType w:val="hybridMultilevel"/>
+    <w:tmpl w:val="7312DA70"/>
+    <w:lvl w:ilvl="0" w:tplc="0410000F">
+      <w:start w:val="1"/>
+      <w:numFmt w:val="decimal"/>
+      <w:lvlText w:val="%1."/>
+      <w:lvlJc w:val="left"/>
+      <w:pPr>
+        <w:ind w:left="720" w:hanging="360"/>
+      </w:pPr>
+      <w:rPr>
+        <w:rFonts w:hint="default"/>
+      </w:rPr>
+    </w:lvl>
+    <w:lvl w:ilvl="1" w:tplc="04100019" w:tentative="1">
+      <w:start w:val="1"/>
+      <w:numFmt w:val="lowerLetter"/>
+      <w:lvlText w:val="%2."/>
+      <w:lvlJc w:val="left"/>
+      <w:pPr>
+        <w:ind w:left="1440" w:hanging="360"/>
+      </w:pPr>
+    </w:lvl>
+    <w:lvl w:ilvl="2" w:tplc="0410001B" w:tentative="1">
+      <w:start w:val="1"/>
+      <w:numFmt w:val="lowerRoman"/>
+      <w:lvlText w:val="%3."/>
+      <w:lvlJc w:val="right"/>
+      <w:pPr>
+        <w:ind w:left="2160" w:hanging="180"/>
+      </w:pPr>
+    </w:lvl>
+    <w:lvl w:ilvl="3" w:tplc="0410000F" w:tentative="1">
+      <w:start w:val="1"/>
+      <w:numFmt w:val="decimal"/>
+      <w:lvlText w:val="%4."/>
+      <w:lvlJc w:val="left"/>
+      <w:pPr>
+        <w:ind w:left="2880" w:hanging="360"/>
+      </w:pPr>
+    </w:lvl>
+    <w:lvl w:ilvl="4" w:tplc="04100019" w:tentative="1">
+      <w:start w:val="1"/>
+      <w:numFmt w:val="lowerLetter"/>
+      <w:lvlText w:val="%5."/>
+      <w:lvlJc w:val="left"/>
+      <w:pPr>
+        <w:ind w:left="3600" w:hanging="360"/>
+      </w:pPr>
+    </w:lvl>
+    <w:lvl w:ilvl="5" w:tplc="0410001B" w:tentative="1">
+      <w:start w:val="1"/>
+      <w:numFmt w:val="lowerRoman"/>
+      <w:lvlText w:val="%6."/>
+      <w:lvlJc w:val="right"/>
+      <w:pPr>
+        <w:ind w:left="4320" w:hanging="180"/>
+      </w:pPr>
+    </w:lvl>
+    <w:lvl w:ilvl="6" w:tplc="0410000F" w:tentative="1">
+      <w:start w:val="1"/>
+      <w:numFmt w:val="decimal"/>
+      <w:lvlText w:val="%7."/>
+      <w:lvlJc w:val="left"/>
+      <w:pPr>
+        <w:ind w:left="5040" w:hanging="360"/>
+      </w:pPr>
+    </w:lvl>
+    <w:lvl w:ilvl="7" w:tplc="04100019" w:tentative="1">
+      <w:start w:val="1"/>
+      <w:numFmt w:val="lowerLetter"/>
+      <w:lvlText w:val="%8."/>
+      <w:lvlJc w:val="left"/>
+      <w:pPr>
+        <w:ind w:left="5760" w:hanging="360"/>
+      </w:pPr>
+    </w:lvl>
+    <w:lvl w:ilvl="8" w:tplc="0410001B" w:tentative="1">
+      <w:start w:val="1"/>
+      <w:numFmt w:val="lowerRoman"/>
+      <w:lvlText w:val="%9."/>
+      <w:lvlJc w:val="right"/>
+      <w:pPr>
+        <w:ind w:left="6480" w:hanging="180"/>
+      </w:pPr>
+    </w:lvl>
+  </w:abstractNum>
+  <w:abstractNum w:abstractNumId="3">
+    <w:nsid w:val="2AFC3D49"/>
+    <w:multiLevelType w:val="hybridMultilevel"/>
+    <w:tmpl w:val="9BE2B44C"/>
+    <w:lvl w:ilvl="0" w:tplc="0410000F">
+      <w:start w:val="1"/>
+      <w:numFmt w:val="decimal"/>
+      <w:lvlText w:val="%1."/>
+      <w:lvlJc w:val="left"/>
+      <w:pPr>
+        <w:ind w:left="720" w:hanging="360"/>
+      </w:pPr>
+      <w:rPr>
+        <w:rFonts w:hint="default"/>
+      </w:rPr>
+    </w:lvl>
+    <w:lvl w:ilvl="1" w:tplc="04100019" w:tentative="1">
+      <w:start w:val="1"/>
+      <w:numFmt w:val="lowerLetter"/>
+      <w:lvlText w:val="%2."/>
+      <w:lvlJc w:val="left"/>
+      <w:pPr>
+        <w:ind w:left="1440" w:hanging="360"/>
+      </w:pPr>
+    </w:lvl>
+    <w:lvl w:ilvl="2" w:tplc="0410001B" w:tentative="1">
+      <w:start w:val="1"/>
+      <w:numFmt w:val="lowerRoman"/>
+      <w:lvlText w:val="%3."/>
+      <w:lvlJc w:val="right"/>
+      <w:pPr>
+        <w:ind w:left="2160" w:hanging="180"/>
+      </w:pPr>
+    </w:lvl>
+    <w:lvl w:ilvl="3" w:tplc="0410000F" w:tentative="1">
+      <w:start w:val="1"/>
+      <w:numFmt w:val="decimal"/>
+      <w:lvlText w:val="%4."/>
+      <w:lvlJc w:val="left"/>
+      <w:pPr>
+        <w:ind w:left="2880" w:hanging="360"/>
+      </w:pPr>
+    </w:lvl>
+    <w:lvl w:ilvl="4" w:tplc="04100019" w:tentative="1">
+      <w:start w:val="1"/>
+      <w:numFmt w:val="lowerLetter"/>
+      <w:lvlText w:val="%5."/>
+      <w:lvlJc w:val="left"/>
+      <w:pPr>
+        <w:ind w:left="3600" w:hanging="360"/>
+      </w:pPr>
+    </w:lvl>
+    <w:lvl w:ilvl="5" w:tplc="0410001B" w:tentative="1">
+      <w:start w:val="1"/>
+      <w:numFmt w:val="lowerRoman"/>
+      <w:lvlText w:val="%6."/>
+      <w:lvlJc w:val="right"/>
+      <w:pPr>
+        <w:ind w:left="4320" w:hanging="180"/>
+      </w:pPr>
+    </w:lvl>
+    <w:lvl w:ilvl="6" w:tplc="0410000F" w:tentative="1">
+      <w:start w:val="1"/>
+      <w:numFmt w:val="decimal"/>
+      <w:lvlText w:val="%7."/>
+      <w:lvlJc w:val="left"/>
+      <w:pPr>
+        <w:ind w:left="5040" w:hanging="360"/>
+      </w:pPr>
+    </w:lvl>
+    <w:lvl w:ilvl="7" w:tplc="04100019" w:tentative="1">
+      <w:start w:val="1"/>
+      <w:numFmt w:val="lowerLetter"/>
+      <w:lvlText w:val="%8."/>
+      <w:lvlJc w:val="left"/>
+      <w:pPr>
+        <w:ind w:left="5760" w:hanging="360"/>
+      </w:pPr>
+    </w:lvl>
+    <w:lvl w:ilvl="8" w:tplc="0410001B" w:tentative="1">
+      <w:start w:val="1"/>
+      <w:numFmt w:val="lowerRoman"/>
+      <w:lvlText w:val="%9."/>
+      <w:lvlJc w:val="right"/>
+      <w:pPr>
+        <w:ind w:left="6480" w:hanging="180"/>
+      </w:pPr>
+    </w:lvl>
+  </w:abstractNum>
+  <w:abstractNum w:abstractNumId="4">
     <w:nsid w:val="42D36400"/>
     <w:multiLevelType w:val="hybridMultilevel"/>
     <w:tmpl w:val="97F4FAE8"/>
@@ -2523,7 +2620,7 @@
       </w:pPr>
     </w:lvl>
   </w:abstractNum>
-  <w:abstractNum w:abstractNumId="3">
+  <w:abstractNum w:abstractNumId="5">
     <w:nsid w:val="4E2E7799"/>
     <w:multiLevelType w:val="hybridMultilevel"/>
     <w:tmpl w:val="C0C26BCE"/>
@@ -2637,16 +2734,22 @@
     </w:lvl>
   </w:abstractNum>
   <w:num w:numId="1">
-    <w:abstractNumId w:val="3"/>
+    <w:abstractNumId w:val="5"/>
   </w:num>
   <w:num w:numId="2">
     <w:abstractNumId w:val="0"/>
   </w:num>
   <w:num w:numId="3">
-    <w:abstractNumId w:val="2"/>
+    <w:abstractNumId w:val="4"/>
   </w:num>
   <w:num w:numId="4">
     <w:abstractNumId w:val="1"/>
+  </w:num>
+  <w:num w:numId="5">
+    <w:abstractNumId w:val="3"/>
+  </w:num>
+  <w:num w:numId="6">
+    <w:abstractNumId w:val="2"/>
   </w:num>
 </w:numbering>
 </file>

</xml_diff>